<commit_message>
Updated Ingredient and Menu
</commit_message>
<xml_diff>
--- a/500 Hong Kong Dollar Ingredients.docx
+++ b/500 Hong Kong Dollar Ingredients.docx
@@ -115,7 +115,14 @@
           <w:sz w:val="24"/>
           <w:szCs w:val="24"/>
         </w:rPr>
-        <w:t>U-mart</w:t>
+        <w:t>U-</w:t>
+      </w:r>
+      <w:r>
+        <w:rPr>
+          <w:sz w:val="24"/>
+          <w:szCs w:val="24"/>
+        </w:rPr>
+        <w:t>store</w:t>
       </w:r>
     </w:p>
     <w:p>
@@ -762,14 +769,14 @@
           <w:sz w:val="24"/>
           <w:szCs w:val="24"/>
         </w:rPr>
-        <w:t>Vegetables 2</w:t>
-      </w:r>
-      <w:r>
-        <w:rPr>
-          <w:sz w:val="24"/>
-          <w:szCs w:val="24"/>
-        </w:rPr>
-        <w:t>.5</w:t>
+        <w:t xml:space="preserve">Vegetables </w:t>
+      </w:r>
+      <w:r>
+        <w:rPr>
+          <w:sz w:val="24"/>
+          <w:szCs w:val="24"/>
+        </w:rPr>
+        <w:t>1.5</w:t>
       </w:r>
       <w:r>
         <w:rPr>
@@ -823,8 +830,106 @@
           <w:sz w:val="24"/>
           <w:szCs w:val="24"/>
         </w:rPr>
-        <w:t>30</w:t>
-      </w:r>
+        <w:t>18</w:t>
+      </w:r>
+    </w:p>
+    <w:p>
+      <w:pPr>
+        <w:pStyle w:val="ListParagraph"/>
+        <w:ind w:left="1440"/>
+        <w:rPr>
+          <w:sz w:val="24"/>
+          <w:szCs w:val="24"/>
+        </w:rPr>
+      </w:pPr>
+    </w:p>
+    <w:p>
+      <w:pPr>
+        <w:pStyle w:val="ListParagraph"/>
+        <w:numPr>
+          <w:ilvl w:val="0"/>
+          <w:numId w:val="1"/>
+        </w:numPr>
+        <w:rPr>
+          <w:sz w:val="24"/>
+          <w:szCs w:val="24"/>
+        </w:rPr>
+      </w:pPr>
+      <w:r>
+        <w:rPr>
+          <w:sz w:val="24"/>
+          <w:szCs w:val="24"/>
+        </w:rPr>
+        <w:t>Red Onion 3 pieces (large)</w:t>
+      </w:r>
+    </w:p>
+    <w:p>
+      <w:pPr>
+        <w:pStyle w:val="ListParagraph"/>
+        <w:numPr>
+          <w:ilvl w:val="1"/>
+          <w:numId w:val="1"/>
+        </w:numPr>
+        <w:rPr>
+          <w:sz w:val="24"/>
+          <w:szCs w:val="24"/>
+        </w:rPr>
+      </w:pPr>
+      <w:r>
+        <w:rPr>
+          <w:sz w:val="24"/>
+          <w:szCs w:val="24"/>
+        </w:rPr>
+        <w:t>Brought from market</w:t>
+      </w:r>
+    </w:p>
+    <w:p>
+      <w:pPr>
+        <w:pStyle w:val="ListParagraph"/>
+        <w:numPr>
+          <w:ilvl w:val="1"/>
+          <w:numId w:val="1"/>
+        </w:numPr>
+        <w:rPr>
+          <w:sz w:val="24"/>
+          <w:szCs w:val="24"/>
+        </w:rPr>
+      </w:pPr>
+      <w:r>
+        <w:rPr>
+          <w:sz w:val="24"/>
+          <w:szCs w:val="24"/>
+        </w:rPr>
+        <w:t>Approximately $3.6 for 1</w:t>
+      </w:r>
+    </w:p>
+    <w:p>
+      <w:pPr>
+        <w:pStyle w:val="ListParagraph"/>
+        <w:numPr>
+          <w:ilvl w:val="1"/>
+          <w:numId w:val="1"/>
+        </w:numPr>
+        <w:rPr>
+          <w:sz w:val="24"/>
+          <w:szCs w:val="24"/>
+        </w:rPr>
+      </w:pPr>
+      <w:r>
+        <w:rPr>
+          <w:sz w:val="24"/>
+          <w:szCs w:val="24"/>
+        </w:rPr>
+        <w:t>Price: $11</w:t>
+      </w:r>
+    </w:p>
+    <w:p>
+      <w:pPr>
+        <w:rPr>
+          <w:sz w:val="24"/>
+          <w:szCs w:val="24"/>
+        </w:rPr>
+      </w:pPr>
     </w:p>
     <w:p>
       <w:pPr>
@@ -854,7 +959,7 @@
           <w:sz w:val="24"/>
           <w:szCs w:val="24"/>
         </w:rPr>
-        <w:t>500.2</w:t>
+        <w:t>499</w:t>
       </w:r>
       <w:r>
         <w:rPr>
@@ -864,6 +969,16 @@
           <w:sz w:val="24"/>
           <w:szCs w:val="24"/>
         </w:rPr>
+        <w:t>.2</w:t>
+      </w:r>
+      <w:r>
+        <w:rPr>
+          <w:b/>
+          <w:bCs/>
+          <w:color w:val="4472C4" w:themeColor="accent1"/>
+          <w:sz w:val="24"/>
+          <w:szCs w:val="24"/>
+        </w:rPr>
         <w:t xml:space="preserve"> (All in terms of Hong Kong Dollars)</w:t>
       </w:r>
     </w:p>
@@ -894,7 +1009,7 @@
           <w:i/>
           <w:iCs/>
         </w:rPr>
-        <w:t>7</w:t>
+        <w:t>9</w:t>
       </w:r>
       <w:r>
         <w:rPr>
@@ -1675,21 +1790,21 @@
           <w:sz w:val="28"/>
           <w:szCs w:val="28"/>
         </w:rPr>
-        <w:t xml:space="preserve">Add </w:t>
-      </w:r>
-      <w:r>
-        <w:rPr>
-          <w:sz w:val="28"/>
-          <w:szCs w:val="28"/>
-        </w:rPr>
-        <w:t xml:space="preserve">134ml of </w:t>
-      </w:r>
-      <w:r>
-        <w:rPr>
-          <w:sz w:val="28"/>
-          <w:szCs w:val="28"/>
-        </w:rPr>
-        <w:t xml:space="preserve">water and stir. </w:t>
+        <w:t>Cut the</w:t>
+      </w:r>
+      <w:r>
+        <w:rPr>
+          <w:sz w:val="28"/>
+          <w:szCs w:val="28"/>
+        </w:rPr>
+        <w:t xml:space="preserve"> Onion</w:t>
+      </w:r>
+      <w:r>
+        <w:rPr>
+          <w:sz w:val="28"/>
+          <w:szCs w:val="28"/>
+        </w:rPr>
+        <w:t xml:space="preserve"> into slice and add in the pot.</w:t>
       </w:r>
     </w:p>
     <w:p>
@@ -1709,6 +1824,40 @@
           <w:sz w:val="28"/>
           <w:szCs w:val="28"/>
         </w:rPr>
+        <w:t xml:space="preserve">Add </w:t>
+      </w:r>
+      <w:r>
+        <w:rPr>
+          <w:sz w:val="28"/>
+          <w:szCs w:val="28"/>
+        </w:rPr>
+        <w:t xml:space="preserve">134ml of </w:t>
+      </w:r>
+      <w:r>
+        <w:rPr>
+          <w:sz w:val="28"/>
+          <w:szCs w:val="28"/>
+        </w:rPr>
+        <w:t xml:space="preserve">water and stir. </w:t>
+      </w:r>
+    </w:p>
+    <w:p>
+      <w:pPr>
+        <w:pStyle w:val="ListParagraph"/>
+        <w:numPr>
+          <w:ilvl w:val="0"/>
+          <w:numId w:val="4"/>
+        </w:numPr>
+        <w:rPr>
+          <w:sz w:val="28"/>
+          <w:szCs w:val="28"/>
+        </w:rPr>
+      </w:pPr>
+      <w:r>
+        <w:rPr>
+          <w:sz w:val="28"/>
+          <w:szCs w:val="28"/>
+        </w:rPr>
         <w:lastRenderedPageBreak/>
         <w:t xml:space="preserve">To make a thick soup base add some corn starch (mixed with water).  </w:t>
       </w:r>
@@ -1768,7 +1917,7 @@
           <w:sz w:val="28"/>
           <w:szCs w:val="28"/>
         </w:rPr>
-        <w:t xml:space="preserve">Recommended Portion for </w:t>
+        <w:t>Recommended Portion for Marsh Potatoes for 1</w:t>
       </w:r>
       <w:r>
         <w:rPr>
@@ -1777,7 +1926,7 @@
           <w:sz w:val="28"/>
           <w:szCs w:val="28"/>
         </w:rPr>
-        <w:t>Marsh Potatoes for 1</w:t>
+        <w:t>0</w:t>
       </w:r>
       <w:r>
         <w:rPr>
@@ -1786,7 +1935,7 @@
           <w:sz w:val="28"/>
           <w:szCs w:val="28"/>
         </w:rPr>
-        <w:t>0</w:t>
+        <w:t xml:space="preserve"> </w:t>
       </w:r>
       <w:r>
         <w:rPr>
@@ -1795,8 +1944,95 @@
           <w:sz w:val="28"/>
           <w:szCs w:val="28"/>
         </w:rPr>
-        <w:t xml:space="preserve"> </w:t>
-      </w:r>
+        <w:t>meals</w:t>
+      </w:r>
+      <w:r>
+        <w:rPr>
+          <w:sz w:val="28"/>
+          <w:szCs w:val="28"/>
+        </w:rPr>
+        <w:t>:</w:t>
+      </w:r>
+    </w:p>
+    <w:p>
+      <w:pPr>
+        <w:pStyle w:val="ListParagraph"/>
+        <w:numPr>
+          <w:ilvl w:val="0"/>
+          <w:numId w:val="6"/>
+        </w:numPr>
+        <w:rPr>
+          <w:sz w:val="28"/>
+          <w:szCs w:val="28"/>
+        </w:rPr>
+      </w:pPr>
+      <w:r>
+        <w:rPr>
+          <w:sz w:val="28"/>
+          <w:szCs w:val="28"/>
+        </w:rPr>
+        <w:t>17 potatoes net weight / 10 days</w:t>
+      </w:r>
+      <w:r>
+        <w:rPr>
+          <w:sz w:val="28"/>
+          <w:szCs w:val="28"/>
+        </w:rPr>
+        <w:t xml:space="preserve"> per meal</w:t>
+      </w:r>
+    </w:p>
+    <w:p>
+      <w:pPr>
+        <w:pStyle w:val="ListParagraph"/>
+        <w:numPr>
+          <w:ilvl w:val="0"/>
+          <w:numId w:val="6"/>
+        </w:numPr>
+        <w:rPr>
+          <w:sz w:val="28"/>
+          <w:szCs w:val="28"/>
+        </w:rPr>
+      </w:pPr>
+      <w:r>
+        <w:rPr>
+          <w:sz w:val="28"/>
+          <w:szCs w:val="28"/>
+        </w:rPr>
+        <w:t>Salt</w:t>
+      </w:r>
+    </w:p>
+    <w:p>
+      <w:pPr>
+        <w:pStyle w:val="ListParagraph"/>
+        <w:numPr>
+          <w:ilvl w:val="0"/>
+          <w:numId w:val="6"/>
+        </w:numPr>
+        <w:rPr>
+          <w:sz w:val="28"/>
+          <w:szCs w:val="28"/>
+        </w:rPr>
+      </w:pPr>
+      <w:r>
+        <w:rPr>
+          <w:sz w:val="28"/>
+          <w:szCs w:val="28"/>
+        </w:rPr>
+        <w:t>Cook 10 mins for 200 degrees Air Fryer</w:t>
+      </w:r>
+    </w:p>
+    <w:p>
+      <w:pPr>
+        <w:rPr>
+          <w:sz w:val="28"/>
+          <w:szCs w:val="28"/>
+        </w:rPr>
+      </w:pPr>
+    </w:p>
+    <w:p>
+      <w:pPr>
+        <w:pStyle w:val="ListParagraph"/>
+      </w:pPr>
       <w:r>
         <w:rPr>
           <w:b/>
@@ -1804,121 +2040,7 @@
           <w:sz w:val="28"/>
           <w:szCs w:val="28"/>
         </w:rPr>
-        <w:t>meals</w:t>
-      </w:r>
-      <w:r>
-        <w:rPr>
-          <w:sz w:val="28"/>
-          <w:szCs w:val="28"/>
-        </w:rPr>
-        <w:t>:</w:t>
-      </w:r>
-    </w:p>
-    <w:p>
-      <w:pPr>
-        <w:pStyle w:val="ListParagraph"/>
-        <w:numPr>
-          <w:ilvl w:val="0"/>
-          <w:numId w:val="6"/>
-        </w:numPr>
-        <w:rPr>
-          <w:sz w:val="28"/>
-          <w:szCs w:val="28"/>
-        </w:rPr>
-      </w:pPr>
-      <w:r>
-        <w:rPr>
-          <w:sz w:val="28"/>
-          <w:szCs w:val="28"/>
-        </w:rPr>
-        <w:t>17 potatoes net weight / 10 days</w:t>
-      </w:r>
-      <w:r>
-        <w:rPr>
-          <w:sz w:val="28"/>
-          <w:szCs w:val="28"/>
-        </w:rPr>
-        <w:t xml:space="preserve"> per meal</w:t>
-      </w:r>
-    </w:p>
-    <w:p>
-      <w:pPr>
-        <w:pStyle w:val="ListParagraph"/>
-        <w:numPr>
-          <w:ilvl w:val="0"/>
-          <w:numId w:val="6"/>
-        </w:numPr>
-        <w:rPr>
-          <w:sz w:val="28"/>
-          <w:szCs w:val="28"/>
-        </w:rPr>
-      </w:pPr>
-      <w:r>
-        <w:rPr>
-          <w:sz w:val="28"/>
-          <w:szCs w:val="28"/>
-        </w:rPr>
-        <w:t>Salt</w:t>
-      </w:r>
-    </w:p>
-    <w:p>
-      <w:pPr>
-        <w:pStyle w:val="ListParagraph"/>
-        <w:numPr>
-          <w:ilvl w:val="0"/>
-          <w:numId w:val="6"/>
-        </w:numPr>
-        <w:rPr>
-          <w:sz w:val="28"/>
-          <w:szCs w:val="28"/>
-        </w:rPr>
-      </w:pPr>
-      <w:r>
-        <w:rPr>
-          <w:sz w:val="28"/>
-          <w:szCs w:val="28"/>
-        </w:rPr>
-        <w:t>Cook 10 mins for 200 degrees Air Fryer</w:t>
-      </w:r>
-    </w:p>
-    <w:p>
-      <w:pPr>
-        <w:rPr>
-          <w:sz w:val="28"/>
-          <w:szCs w:val="28"/>
-        </w:rPr>
-      </w:pPr>
-    </w:p>
-    <w:p>
-      <w:pPr>
-        <w:pStyle w:val="ListParagraph"/>
-      </w:pPr>
-      <w:r>
-        <w:rPr>
-          <w:b/>
-          <w:bCs/>
-          <w:sz w:val="28"/>
-          <w:szCs w:val="28"/>
-        </w:rPr>
-        <w:t xml:space="preserve">Recommended Portion for </w:t>
-      </w:r>
-      <w:r>
-        <w:rPr>
-          <w:b/>
-          <w:bCs/>
-          <w:sz w:val="28"/>
-          <w:szCs w:val="28"/>
-        </w:rPr>
-        <w:t>Instant Noodle with vegetables</w:t>
-      </w:r>
-      <w:r>
-        <w:rPr>
-          <w:b/>
-          <w:bCs/>
-          <w:sz w:val="28"/>
-          <w:szCs w:val="28"/>
-        </w:rPr>
-        <w:t xml:space="preserve"> for 1 meal</w:t>
+        <w:t>Recommended Portion for Instant Noodle with vegetables for 1 meal</w:t>
       </w:r>
       <w:r>
         <w:rPr>
@@ -3719,6 +3841,7 @@
   <w:style w:type="character" w:default="1" w:styleId="DefaultParagraphFont">
     <w:name w:val="Default Paragraph Font"/>
     <w:uiPriority w:val="1"/>
+    <w:semiHidden/>
     <w:unhideWhenUsed/>
   </w:style>
   <w:style w:type="table" w:default="1" w:styleId="TableNormal">

</xml_diff>

<commit_message>
1. Redefine the Google Play Process. 2. Updated Income and Expenses.
</commit_message>
<xml_diff>
--- a/500 Hong Kong Dollar Ingredients.docx
+++ b/500 Hong Kong Dollar Ingredients.docx
@@ -1,6 +1,6 @@
 
 <file path=word/document.xml><?xml version="1.0" encoding="utf-8"?>
-<w:document xmlns:wpc="http://schemas.microsoft.com/office/word/2010/wordprocessingCanvas" xmlns:cx="http://schemas.microsoft.com/office/drawing/2014/chartex" xmlns:cx1="http://schemas.microsoft.com/office/drawing/2015/9/8/chartex" xmlns:cx2="http://schemas.microsoft.com/office/drawing/2015/10/21/chartex" xmlns:cx3="http://schemas.microsoft.com/office/drawing/2016/5/9/chartex" xmlns:cx4="http://schemas.microsoft.com/office/drawing/2016/5/10/chartex" xmlns:cx5="http://schemas.microsoft.com/office/drawing/2016/5/11/chartex" xmlns:cx6="http://schemas.microsoft.com/office/drawing/2016/5/12/chartex" xmlns:cx7="http://schemas.microsoft.com/office/drawing/2016/5/13/chartex" xmlns:cx8="http://schemas.microsoft.com/office/drawing/2016/5/14/chartex" xmlns:mc="http://schemas.openxmlformats.org/markup-compatibility/2006" xmlns:aink="http://schemas.microsoft.com/office/drawing/2016/ink" xmlns:am3d="http://schemas.microsoft.com/office/drawing/2017/model3d" xmlns:o="urn:schemas-microsoft-com:office:office" xmlns:oel="http://schemas.microsoft.com/office/2019/extlst" xmlns:r="http://schemas.openxmlformats.org/officeDocument/2006/relationships" xmlns:m="http://schemas.openxmlformats.org/officeDocument/2006/math" xmlns:v="urn:schemas-microsoft-com:vml" xmlns:wp14="http://schemas.microsoft.com/office/word/2010/wordprocessingDrawing" xmlns:wp="http://schemas.openxmlformats.org/drawingml/2006/wordprocessingDrawing" xmlns:w10="urn:schemas-microsoft-com:office:word" xmlns:w="http://schemas.openxmlformats.org/wordprocessingml/2006/main" xmlns:w14="http://schemas.microsoft.com/office/word/2010/wordml" xmlns:w15="http://schemas.microsoft.com/office/word/2012/wordml" xmlns:w16cex="http://schemas.microsoft.com/office/word/2018/wordml/cex" xmlns:w16cid="http://schemas.microsoft.com/office/word/2016/wordml/cid" xmlns:w16="http://schemas.microsoft.com/office/word/2018/wordml" xmlns:w16du="http://schemas.microsoft.com/office/word/2023/wordml/word16du" xmlns:w16sdtdh="http://schemas.microsoft.com/office/word/2020/wordml/sdtdatahash" xmlns:w16se="http://schemas.microsoft.com/office/word/2015/wordml/symex" xmlns:wpg="http://schemas.microsoft.com/office/word/2010/wordprocessingGroup" xmlns:wpi="http://schemas.microsoft.com/office/word/2010/wordprocessingInk" xmlns:wne="http://schemas.microsoft.com/office/word/2006/wordml" xmlns:wps="http://schemas.microsoft.com/office/word/2010/wordprocessingShape" mc:Ignorable="w14 w15 w16se w16cid w16 w16cex w16sdtdh w16du wp14">
+<w:document xmlns:wpc="http://schemas.microsoft.com/office/word/2010/wordprocessingCanvas" xmlns:cx="http://schemas.microsoft.com/office/drawing/2014/chartex" xmlns:cx1="http://schemas.microsoft.com/office/drawing/2015/9/8/chartex" xmlns:cx2="http://schemas.microsoft.com/office/drawing/2015/10/21/chartex" xmlns:cx3="http://schemas.microsoft.com/office/drawing/2016/5/9/chartex" xmlns:cx4="http://schemas.microsoft.com/office/drawing/2016/5/10/chartex" xmlns:cx5="http://schemas.microsoft.com/office/drawing/2016/5/11/chartex" xmlns:cx6="http://schemas.microsoft.com/office/drawing/2016/5/12/chartex" xmlns:cx7="http://schemas.microsoft.com/office/drawing/2016/5/13/chartex" xmlns:cx8="http://schemas.microsoft.com/office/drawing/2016/5/14/chartex" xmlns:mc="http://schemas.openxmlformats.org/markup-compatibility/2006" xmlns:aink="http://schemas.microsoft.com/office/drawing/2016/ink" xmlns:am3d="http://schemas.microsoft.com/office/drawing/2017/model3d" xmlns:o="urn:schemas-microsoft-com:office:office" xmlns:oel="http://schemas.microsoft.com/office/2019/extlst" xmlns:r="http://schemas.openxmlformats.org/officeDocument/2006/relationships" xmlns:m="http://schemas.openxmlformats.org/officeDocument/2006/math" xmlns:v="urn:schemas-microsoft-com:vml" xmlns:wp14="http://schemas.microsoft.com/office/word/2010/wordprocessingDrawing" xmlns:wp="http://schemas.openxmlformats.org/drawingml/2006/wordprocessingDrawing" xmlns:w10="urn:schemas-microsoft-com:office:word" xmlns:w="http://schemas.openxmlformats.org/wordprocessingml/2006/main" xmlns:w14="http://schemas.microsoft.com/office/word/2010/wordml" xmlns:w15="http://schemas.microsoft.com/office/word/2012/wordml" xmlns:w16cex="http://schemas.microsoft.com/office/word/2018/wordml/cex" xmlns:w16cid="http://schemas.microsoft.com/office/word/2016/wordml/cid" xmlns:w16="http://schemas.microsoft.com/office/word/2018/wordml" xmlns:w16du="http://schemas.microsoft.com/office/word/2023/wordml/word16du" xmlns:w16sdtdh="http://schemas.microsoft.com/office/word/2020/wordml/sdtdatahash" xmlns:w16sdtfl="http://schemas.microsoft.com/office/word/2024/wordml/sdtformatlock" xmlns:w16se="http://schemas.microsoft.com/office/word/2015/wordml/symex" xmlns:wpg="http://schemas.microsoft.com/office/word/2010/wordprocessingGroup" xmlns:wpi="http://schemas.microsoft.com/office/word/2010/wordprocessingInk" xmlns:wne="http://schemas.microsoft.com/office/word/2006/wordml" xmlns:wps="http://schemas.microsoft.com/office/word/2010/wordprocessingShape" mc:Ignorable="w14 w15 w16se w16cid w16 w16cex w16sdtdh w16sdtfl w16du wp14">
   <w:body>
     <w:p>
       <w:pPr>
@@ -149,7 +149,7 @@
           <w:sz w:val="24"/>
           <w:szCs w:val="24"/>
         </w:rPr>
-        <w:t>88</w:t>
+        <w:t>99</w:t>
       </w:r>
       <w:r>
         <w:rPr>
@@ -190,7 +190,7 @@
           <w:sz w:val="24"/>
           <w:szCs w:val="24"/>
         </w:rPr>
-        <w:t>88</w:t>
+        <w:t>99</w:t>
       </w:r>
     </w:p>
     <w:p>
@@ -220,49 +220,7 @@
           <w:sz w:val="24"/>
           <w:szCs w:val="24"/>
         </w:rPr>
-        <w:t xml:space="preserve">Potatoes </w:t>
-      </w:r>
-      <w:r>
-        <w:rPr>
-          <w:sz w:val="24"/>
-          <w:szCs w:val="24"/>
-        </w:rPr>
-        <w:t>1</w:t>
-      </w:r>
-      <w:r>
-        <w:rPr>
-          <w:sz w:val="24"/>
-          <w:szCs w:val="24"/>
-        </w:rPr>
-        <w:t xml:space="preserve"> packet</w:t>
-      </w:r>
-      <w:r>
-        <w:rPr>
-          <w:sz w:val="24"/>
-          <w:szCs w:val="24"/>
-        </w:rPr>
-        <w:t xml:space="preserve"> for 3 potatoes</w:t>
-      </w:r>
-      <w:r>
-        <w:rPr>
-          <w:sz w:val="24"/>
-          <w:szCs w:val="24"/>
-        </w:rPr>
-        <w:t xml:space="preserve"> (</w:t>
-      </w:r>
-      <w:r>
-        <w:rPr>
-          <w:sz w:val="24"/>
-          <w:szCs w:val="24"/>
-        </w:rPr>
-        <w:t>17</w:t>
-      </w:r>
-      <w:r>
-        <w:rPr>
-          <w:sz w:val="24"/>
-          <w:szCs w:val="24"/>
-        </w:rPr>
-        <w:t xml:space="preserve"> packets ~ </w:t>
+        <w:t>Potatoes (</w:t>
       </w:r>
       <w:r>
         <w:rPr>
@@ -323,7 +281,42 @@
           <w:sz w:val="24"/>
           <w:szCs w:val="24"/>
         </w:rPr>
-        <w:t>Approximately $8 for 1 packet</w:t>
+        <w:t>Approximately $</w:t>
+      </w:r>
+      <w:r>
+        <w:rPr>
+          <w:sz w:val="24"/>
+          <w:szCs w:val="24"/>
+        </w:rPr>
+        <w:t>36</w:t>
+      </w:r>
+      <w:r>
+        <w:rPr>
+          <w:sz w:val="24"/>
+          <w:szCs w:val="24"/>
+        </w:rPr>
+        <w:t xml:space="preserve"> for 1</w:t>
+      </w:r>
+      <w:r>
+        <w:rPr>
+          <w:sz w:val="24"/>
+          <w:szCs w:val="24"/>
+        </w:rPr>
+        <w:t>7</w:t>
+      </w:r>
+      <w:r>
+        <w:rPr>
+          <w:sz w:val="24"/>
+          <w:szCs w:val="24"/>
+        </w:rPr>
+        <w:t xml:space="preserve"> p</w:t>
+      </w:r>
+      <w:r>
+        <w:rPr>
+          <w:sz w:val="24"/>
+          <w:szCs w:val="24"/>
+        </w:rPr>
+        <w:t>otatoes</w:t>
       </w:r>
     </w:p>
     <w:p>
@@ -350,7 +343,7 @@
           <w:sz w:val="24"/>
           <w:szCs w:val="24"/>
         </w:rPr>
-        <w:t>136</w:t>
+        <w:t>108</w:t>
       </w:r>
     </w:p>
     <w:p>
@@ -567,7 +560,7 @@
           <w:sz w:val="24"/>
           <w:szCs w:val="24"/>
         </w:rPr>
-        <w:t>8</w:t>
+        <w:t>7</w:t>
       </w:r>
       <w:r>
         <w:rPr>
@@ -638,6 +631,7 @@
         </w:rPr>
         <w:t xml:space="preserve">Brought from </w:t>
       </w:r>
+      <w:proofErr w:type="spellStart"/>
       <w:r>
         <w:rPr>
           <w:sz w:val="24"/>
@@ -645,6 +639,7 @@
         </w:rPr>
         <w:t>parknshop</w:t>
       </w:r>
+      <w:proofErr w:type="spellEnd"/>
       <w:r>
         <w:rPr>
           <w:sz w:val="24"/>
@@ -739,7 +734,7 @@
           <w:sz w:val="24"/>
           <w:szCs w:val="24"/>
         </w:rPr>
-        <w:t>191.2</w:t>
+        <w:t>167.3</w:t>
       </w:r>
     </w:p>
     <w:p>
@@ -921,6 +916,131 @@
           <w:szCs w:val="24"/>
         </w:rPr>
         <w:t>Price: $11</w:t>
+      </w:r>
+    </w:p>
+    <w:p>
+      <w:pPr>
+        <w:pStyle w:val="ListParagraph"/>
+        <w:ind w:left="1440"/>
+        <w:rPr>
+          <w:sz w:val="24"/>
+          <w:szCs w:val="24"/>
+        </w:rPr>
+      </w:pPr>
+    </w:p>
+    <w:p>
+      <w:pPr>
+        <w:pStyle w:val="ListParagraph"/>
+        <w:numPr>
+          <w:ilvl w:val="0"/>
+          <w:numId w:val="1"/>
+        </w:numPr>
+        <w:rPr>
+          <w:sz w:val="24"/>
+          <w:szCs w:val="24"/>
+        </w:rPr>
+      </w:pPr>
+      <w:r>
+        <w:rPr>
+          <w:sz w:val="24"/>
+          <w:szCs w:val="24"/>
+        </w:rPr>
+        <w:t xml:space="preserve">Sausages 2 packets </w:t>
+      </w:r>
+    </w:p>
+    <w:p>
+      <w:pPr>
+        <w:pStyle w:val="ListParagraph"/>
+        <w:numPr>
+          <w:ilvl w:val="1"/>
+          <w:numId w:val="1"/>
+        </w:numPr>
+        <w:rPr>
+          <w:sz w:val="24"/>
+          <w:szCs w:val="24"/>
+        </w:rPr>
+      </w:pPr>
+      <w:r>
+        <w:rPr>
+          <w:sz w:val="24"/>
+          <w:szCs w:val="24"/>
+        </w:rPr>
+        <w:t xml:space="preserve">Brought from </w:t>
+      </w:r>
+      <w:r>
+        <w:rPr>
+          <w:sz w:val="24"/>
+          <w:szCs w:val="24"/>
+        </w:rPr>
+        <w:t>Mart 360</w:t>
+      </w:r>
+    </w:p>
+    <w:p>
+      <w:pPr>
+        <w:pStyle w:val="ListParagraph"/>
+        <w:numPr>
+          <w:ilvl w:val="1"/>
+          <w:numId w:val="1"/>
+        </w:numPr>
+        <w:rPr>
+          <w:sz w:val="24"/>
+          <w:szCs w:val="24"/>
+        </w:rPr>
+      </w:pPr>
+      <w:r>
+        <w:rPr>
+          <w:sz w:val="24"/>
+          <w:szCs w:val="24"/>
+        </w:rPr>
+        <w:t>Approximately $</w:t>
+      </w:r>
+      <w:r>
+        <w:rPr>
+          <w:sz w:val="24"/>
+          <w:szCs w:val="24"/>
+        </w:rPr>
+        <w:t>20</w:t>
+      </w:r>
+      <w:r>
+        <w:rPr>
+          <w:sz w:val="24"/>
+          <w:szCs w:val="24"/>
+        </w:rPr>
+        <w:t xml:space="preserve"> for 1</w:t>
+      </w:r>
+      <w:r>
+        <w:rPr>
+          <w:sz w:val="24"/>
+          <w:szCs w:val="24"/>
+        </w:rPr>
+        <w:t xml:space="preserve"> packet</w:t>
+      </w:r>
+    </w:p>
+    <w:p>
+      <w:pPr>
+        <w:pStyle w:val="ListParagraph"/>
+        <w:numPr>
+          <w:ilvl w:val="1"/>
+          <w:numId w:val="1"/>
+        </w:numPr>
+        <w:rPr>
+          <w:sz w:val="24"/>
+          <w:szCs w:val="24"/>
+        </w:rPr>
+      </w:pPr>
+      <w:r>
+        <w:rPr>
+          <w:sz w:val="24"/>
+          <w:szCs w:val="24"/>
+        </w:rPr>
+        <w:t>Price: $</w:t>
+      </w:r>
+      <w:r>
+        <w:rPr>
+          <w:sz w:val="24"/>
+          <w:szCs w:val="24"/>
+        </w:rPr>
+        <w:t>40</w:t>
       </w:r>
     </w:p>
     <w:p>
@@ -959,7 +1079,7 @@
           <w:sz w:val="24"/>
           <w:szCs w:val="24"/>
         </w:rPr>
-        <w:t>499</w:t>
+        <w:t>4</w:t>
       </w:r>
       <w:r>
         <w:rPr>
@@ -969,7 +1089,7 @@
           <w:sz w:val="24"/>
           <w:szCs w:val="24"/>
         </w:rPr>
-        <w:t>.2</w:t>
+        <w:t>9</w:t>
       </w:r>
       <w:r>
         <w:rPr>
@@ -979,6 +1099,16 @@
           <w:sz w:val="24"/>
           <w:szCs w:val="24"/>
         </w:rPr>
+        <w:t>8.3</w:t>
+      </w:r>
+      <w:r>
+        <w:rPr>
+          <w:b/>
+          <w:bCs/>
+          <w:color w:val="4472C4" w:themeColor="accent1"/>
+          <w:sz w:val="24"/>
+          <w:szCs w:val="24"/>
+        </w:rPr>
         <w:t xml:space="preserve"> (All in terms of Hong Kong Dollars)</w:t>
       </w:r>
     </w:p>
@@ -1002,62 +1132,35 @@
           <w:i/>
           <w:iCs/>
         </w:rPr>
-        <w:t>1</w:t>
+        <w:t>20</w:t>
       </w:r>
       <w:r>
         <w:rPr>
           <w:i/>
           <w:iCs/>
         </w:rPr>
-        <w:t>9</w:t>
+        <w:t>th</w:t>
       </w:r>
       <w:r>
         <w:rPr>
           <w:i/>
           <w:iCs/>
         </w:rPr>
-        <w:t>th</w:t>
+        <w:t xml:space="preserve"> </w:t>
       </w:r>
       <w:r>
         <w:rPr>
           <w:i/>
           <w:iCs/>
         </w:rPr>
-        <w:t xml:space="preserve"> </w:t>
+        <w:t>December</w:t>
       </w:r>
       <w:r>
         <w:rPr>
           <w:i/>
           <w:iCs/>
         </w:rPr>
-        <w:t>December</w:t>
-      </w:r>
-      <w:r>
-        <w:rPr>
-          <w:i/>
-          <w:iCs/>
-        </w:rPr>
         <w:t xml:space="preserve"> 2024 price subject to change</w:t>
-      </w:r>
-    </w:p>
-    <w:p>
-      <w:pPr>
-        <w:spacing w:after="0" w:line="240" w:lineRule="auto"/>
-        <w:rPr>
-          <w:rFonts w:asciiTheme="majorHAnsi" w:eastAsiaTheme="majorEastAsia" w:hAnsiTheme="majorHAnsi" w:cstheme="majorBidi"/>
-          <w:b/>
-          <w:bCs/>
-          <w:spacing w:val="-10"/>
-          <w:sz w:val="56"/>
-          <w:szCs w:val="56"/>
-        </w:rPr>
-      </w:pPr>
-      <w:r>
-        <w:rPr>
-          <w:b/>
-          <w:bCs/>
-        </w:rPr>
-        <w:br w:type="page"/>
       </w:r>
     </w:p>
     <w:p>
@@ -1653,6 +1756,13 @@
       </w:r>
       <w:r>
         <w:rPr>
+          <w:sz w:val="28"/>
+          <w:szCs w:val="28"/>
+        </w:rPr>
+        <w:t xml:space="preserve"> with Sausage</w:t>
+      </w:r>
+      <w:r>
+        <w:rPr>
           <w:sz w:val="24"/>
           <w:szCs w:val="24"/>
         </w:rPr>
@@ -1728,7 +1838,7 @@
           <w:sz w:val="28"/>
           <w:szCs w:val="28"/>
         </w:rPr>
-        <w:t>134</w:t>
+        <w:t>117</w:t>
       </w:r>
       <w:r>
         <w:rPr>
@@ -1824,21 +1934,7 @@
           <w:sz w:val="28"/>
           <w:szCs w:val="28"/>
         </w:rPr>
-        <w:t xml:space="preserve">Add </w:t>
-      </w:r>
-      <w:r>
-        <w:rPr>
-          <w:sz w:val="28"/>
-          <w:szCs w:val="28"/>
-        </w:rPr>
-        <w:t xml:space="preserve">134ml of </w:t>
-      </w:r>
-      <w:r>
-        <w:rPr>
-          <w:sz w:val="28"/>
-          <w:szCs w:val="28"/>
-        </w:rPr>
-        <w:t xml:space="preserve">water and stir. </w:t>
+        <w:t>Defrost the Sausage and cut it into dices, add it to the pot.</w:t>
       </w:r>
     </w:p>
     <w:p>
@@ -1859,7 +1955,28 @@
           <w:szCs w:val="28"/>
         </w:rPr>
         <w:lastRenderedPageBreak/>
-        <w:t xml:space="preserve">To make a thick soup base add some corn starch (mixed with water).  </w:t>
+        <w:t xml:space="preserve">Add </w:t>
+      </w:r>
+      <w:r>
+        <w:rPr>
+          <w:sz w:val="28"/>
+          <w:szCs w:val="28"/>
+        </w:rPr>
+        <w:t>117</w:t>
+      </w:r>
+      <w:r>
+        <w:rPr>
+          <w:sz w:val="28"/>
+          <w:szCs w:val="28"/>
+        </w:rPr>
+        <w:t xml:space="preserve">ml of </w:t>
+      </w:r>
+      <w:r>
+        <w:rPr>
+          <w:sz w:val="28"/>
+          <w:szCs w:val="28"/>
+        </w:rPr>
+        <w:t xml:space="preserve">water and stir. </w:t>
       </w:r>
     </w:p>
     <w:p>
@@ -1879,6 +1996,26 @@
           <w:sz w:val="28"/>
           <w:szCs w:val="28"/>
         </w:rPr>
+        <w:t xml:space="preserve">To make a thick soup base add some corn starch (mixed with water).  </w:t>
+      </w:r>
+    </w:p>
+    <w:p>
+      <w:pPr>
+        <w:pStyle w:val="ListParagraph"/>
+        <w:numPr>
+          <w:ilvl w:val="0"/>
+          <w:numId w:val="4"/>
+        </w:numPr>
+        <w:rPr>
+          <w:sz w:val="28"/>
+          <w:szCs w:val="28"/>
+        </w:rPr>
+      </w:pPr>
+      <w:r>
+        <w:rPr>
+          <w:sz w:val="28"/>
+          <w:szCs w:val="28"/>
+        </w:rPr>
         <w:t xml:space="preserve">Serve it with </w:t>
       </w:r>
       <w:r>
@@ -2138,8 +2275,8 @@
         <w:rPr>
           <w:b/>
           <w:bCs/>
-          <w:sz w:val="24"/>
-          <w:szCs w:val="24"/>
+          <w:sz w:val="28"/>
+          <w:szCs w:val="28"/>
         </w:rPr>
         <w:t xml:space="preserve"> </w:t>
       </w:r>
@@ -2150,7 +2287,7 @@
           <w:sz w:val="28"/>
           <w:szCs w:val="28"/>
         </w:rPr>
-        <w:t xml:space="preserve">for 1 </w:t>
+        <w:t>with</w:t>
       </w:r>
       <w:r>
         <w:rPr>
@@ -2159,6 +2296,33 @@
           <w:sz w:val="28"/>
           <w:szCs w:val="28"/>
         </w:rPr>
+        <w:t xml:space="preserve"> Sausage</w:t>
+      </w:r>
+      <w:r>
+        <w:rPr>
+          <w:b/>
+          <w:bCs/>
+          <w:sz w:val="24"/>
+          <w:szCs w:val="24"/>
+        </w:rPr>
+        <w:t xml:space="preserve"> </w:t>
+      </w:r>
+      <w:r>
+        <w:rPr>
+          <w:b/>
+          <w:bCs/>
+          <w:sz w:val="28"/>
+          <w:szCs w:val="28"/>
+        </w:rPr>
+        <w:t xml:space="preserve">for 1 </w:t>
+      </w:r>
+      <w:r>
+        <w:rPr>
+          <w:b/>
+          <w:bCs/>
+          <w:sz w:val="28"/>
+          <w:szCs w:val="28"/>
+        </w:rPr>
         <w:t>meal</w:t>
       </w:r>
       <w:r>
@@ -2186,14 +2350,7 @@
           <w:sz w:val="28"/>
           <w:szCs w:val="28"/>
         </w:rPr>
-        <w:t>1</w:t>
-      </w:r>
-      <w:r>
-        <w:rPr>
-          <w:sz w:val="28"/>
-          <w:szCs w:val="28"/>
-        </w:rPr>
-        <w:t>34</w:t>
+        <w:t>117</w:t>
       </w:r>
       <w:r>
         <w:rPr>
@@ -2234,14 +2391,7 @@
           <w:sz w:val="28"/>
           <w:szCs w:val="28"/>
         </w:rPr>
-        <w:t>1</w:t>
-      </w:r>
-      <w:r>
-        <w:rPr>
-          <w:sz w:val="28"/>
-          <w:szCs w:val="28"/>
-        </w:rPr>
-        <w:t>34</w:t>
+        <w:t>117</w:t>
       </w:r>
       <w:r>
         <w:rPr>
@@ -2379,7 +2529,7 @@
 </file>
 
 <file path=word/numbering.xml><?xml version="1.0" encoding="utf-8"?>
-<w:numbering xmlns:wpc="http://schemas.microsoft.com/office/word/2010/wordprocessingCanvas" xmlns:cx="http://schemas.microsoft.com/office/drawing/2014/chartex" xmlns:cx1="http://schemas.microsoft.com/office/drawing/2015/9/8/chartex" xmlns:cx2="http://schemas.microsoft.com/office/drawing/2015/10/21/chartex" xmlns:cx3="http://schemas.microsoft.com/office/drawing/2016/5/9/chartex" xmlns:cx4="http://schemas.microsoft.com/office/drawing/2016/5/10/chartex" xmlns:cx5="http://schemas.microsoft.com/office/drawing/2016/5/11/chartex" xmlns:cx6="http://schemas.microsoft.com/office/drawing/2016/5/12/chartex" xmlns:cx7="http://schemas.microsoft.com/office/drawing/2016/5/13/chartex" xmlns:cx8="http://schemas.microsoft.com/office/drawing/2016/5/14/chartex" xmlns:mc="http://schemas.openxmlformats.org/markup-compatibility/2006" xmlns:aink="http://schemas.microsoft.com/office/drawing/2016/ink" xmlns:am3d="http://schemas.microsoft.com/office/drawing/2017/model3d" xmlns:o="urn:schemas-microsoft-com:office:office" xmlns:oel="http://schemas.microsoft.com/office/2019/extlst" xmlns:r="http://schemas.openxmlformats.org/officeDocument/2006/relationships" xmlns:m="http://schemas.openxmlformats.org/officeDocument/2006/math" xmlns:v="urn:schemas-microsoft-com:vml" xmlns:wp14="http://schemas.microsoft.com/office/word/2010/wordprocessingDrawing" xmlns:wp="http://schemas.openxmlformats.org/drawingml/2006/wordprocessingDrawing" xmlns:w10="urn:schemas-microsoft-com:office:word" xmlns:w="http://schemas.openxmlformats.org/wordprocessingml/2006/main" xmlns:w14="http://schemas.microsoft.com/office/word/2010/wordml" xmlns:w15="http://schemas.microsoft.com/office/word/2012/wordml" xmlns:w16cex="http://schemas.microsoft.com/office/word/2018/wordml/cex" xmlns:w16cid="http://schemas.microsoft.com/office/word/2016/wordml/cid" xmlns:w16="http://schemas.microsoft.com/office/word/2018/wordml" xmlns:w16du="http://schemas.microsoft.com/office/word/2023/wordml/word16du" xmlns:w16sdtdh="http://schemas.microsoft.com/office/word/2020/wordml/sdtdatahash" xmlns:w16se="http://schemas.microsoft.com/office/word/2015/wordml/symex" xmlns:wpg="http://schemas.microsoft.com/office/word/2010/wordprocessingGroup" xmlns:wpi="http://schemas.microsoft.com/office/word/2010/wordprocessingInk" xmlns:wne="http://schemas.microsoft.com/office/word/2006/wordml" xmlns:wps="http://schemas.microsoft.com/office/word/2010/wordprocessingShape" mc:Ignorable="w14 w15 w16se w16cid w16 w16cex w16sdtdh w16du wp14">
+<w:numbering xmlns:wpc="http://schemas.microsoft.com/office/word/2010/wordprocessingCanvas" xmlns:cx="http://schemas.microsoft.com/office/drawing/2014/chartex" xmlns:cx1="http://schemas.microsoft.com/office/drawing/2015/9/8/chartex" xmlns:cx2="http://schemas.microsoft.com/office/drawing/2015/10/21/chartex" xmlns:cx3="http://schemas.microsoft.com/office/drawing/2016/5/9/chartex" xmlns:cx4="http://schemas.microsoft.com/office/drawing/2016/5/10/chartex" xmlns:cx5="http://schemas.microsoft.com/office/drawing/2016/5/11/chartex" xmlns:cx6="http://schemas.microsoft.com/office/drawing/2016/5/12/chartex" xmlns:cx7="http://schemas.microsoft.com/office/drawing/2016/5/13/chartex" xmlns:cx8="http://schemas.microsoft.com/office/drawing/2016/5/14/chartex" xmlns:mc="http://schemas.openxmlformats.org/markup-compatibility/2006" xmlns:aink="http://schemas.microsoft.com/office/drawing/2016/ink" xmlns:am3d="http://schemas.microsoft.com/office/drawing/2017/model3d" xmlns:o="urn:schemas-microsoft-com:office:office" xmlns:oel="http://schemas.microsoft.com/office/2019/extlst" xmlns:r="http://schemas.openxmlformats.org/officeDocument/2006/relationships" xmlns:m="http://schemas.openxmlformats.org/officeDocument/2006/math" xmlns:v="urn:schemas-microsoft-com:vml" xmlns:wp14="http://schemas.microsoft.com/office/word/2010/wordprocessingDrawing" xmlns:wp="http://schemas.openxmlformats.org/drawingml/2006/wordprocessingDrawing" xmlns:w10="urn:schemas-microsoft-com:office:word" xmlns:w="http://schemas.openxmlformats.org/wordprocessingml/2006/main" xmlns:w14="http://schemas.microsoft.com/office/word/2010/wordml" xmlns:w15="http://schemas.microsoft.com/office/word/2012/wordml" xmlns:w16cex="http://schemas.microsoft.com/office/word/2018/wordml/cex" xmlns:w16cid="http://schemas.microsoft.com/office/word/2016/wordml/cid" xmlns:w16="http://schemas.microsoft.com/office/word/2018/wordml" xmlns:w16du="http://schemas.microsoft.com/office/word/2023/wordml/word16du" xmlns:w16sdtdh="http://schemas.microsoft.com/office/word/2020/wordml/sdtdatahash" xmlns:w16sdtfl="http://schemas.microsoft.com/office/word/2024/wordml/sdtformatlock" xmlns:w16se="http://schemas.microsoft.com/office/word/2015/wordml/symex" xmlns:wpg="http://schemas.microsoft.com/office/word/2010/wordprocessingGroup" xmlns:wpi="http://schemas.microsoft.com/office/word/2010/wordprocessingInk" xmlns:wne="http://schemas.microsoft.com/office/word/2006/wordml" xmlns:wps="http://schemas.microsoft.com/office/word/2010/wordprocessingShape" mc:Ignorable="w14 w15 w16se w16cid w16 w16cex w16sdtdh w16sdtfl w16du wp14">
   <w:abstractNum w:abstractNumId="0" w15:restartNumberingAfterBreak="0">
     <w:nsid w:val="0D6A4EA4"/>
     <w:multiLevelType w:val="multilevel"/>
@@ -3402,7 +3552,7 @@
 </file>
 
 <file path=word/styles.xml><?xml version="1.0" encoding="utf-8"?>
-<w:styles xmlns:mc="http://schemas.openxmlformats.org/markup-compatibility/2006" xmlns:r="http://schemas.openxmlformats.org/officeDocument/2006/relationships" xmlns:w="http://schemas.openxmlformats.org/wordprocessingml/2006/main" xmlns:w14="http://schemas.microsoft.com/office/word/2010/wordml" xmlns:w15="http://schemas.microsoft.com/office/word/2012/wordml" xmlns:w16cex="http://schemas.microsoft.com/office/word/2018/wordml/cex" xmlns:w16cid="http://schemas.microsoft.com/office/word/2016/wordml/cid" xmlns:w16="http://schemas.microsoft.com/office/word/2018/wordml" xmlns:w16du="http://schemas.microsoft.com/office/word/2023/wordml/word16du" xmlns:w16sdtdh="http://schemas.microsoft.com/office/word/2020/wordml/sdtdatahash" xmlns:w16se="http://schemas.microsoft.com/office/word/2015/wordml/symex" mc:Ignorable="w14 w15 w16se w16cid w16 w16cex w16sdtdh w16du">
+<w:styles xmlns:mc="http://schemas.openxmlformats.org/markup-compatibility/2006" xmlns:r="http://schemas.openxmlformats.org/officeDocument/2006/relationships" xmlns:w="http://schemas.openxmlformats.org/wordprocessingml/2006/main" xmlns:w14="http://schemas.microsoft.com/office/word/2010/wordml" xmlns:w15="http://schemas.microsoft.com/office/word/2012/wordml" xmlns:w16cex="http://schemas.microsoft.com/office/word/2018/wordml/cex" xmlns:w16cid="http://schemas.microsoft.com/office/word/2016/wordml/cid" xmlns:w16="http://schemas.microsoft.com/office/word/2018/wordml" xmlns:w16du="http://schemas.microsoft.com/office/word/2023/wordml/word16du" xmlns:w16sdtdh="http://schemas.microsoft.com/office/word/2020/wordml/sdtdatahash" xmlns:w16sdtfl="http://schemas.microsoft.com/office/word/2024/wordml/sdtformatlock" xmlns:w16se="http://schemas.microsoft.com/office/word/2015/wordml/symex" mc:Ignorable="w14 w15 w16se w16cid w16 w16cex w16sdtdh w16sdtfl w16du">
   <w:docDefaults>
     <w:rPrDefault>
       <w:rPr>

</xml_diff>

<commit_message>
Update Ingredient and Menus.
</commit_message>
<xml_diff>
--- a/500 Hong Kong Dollar Ingredients.docx
+++ b/500 Hong Kong Dollar Ingredients.docx
@@ -631,7 +631,6 @@
         </w:rPr>
         <w:t xml:space="preserve">Brought from </w:t>
       </w:r>
-      <w:proofErr w:type="spellStart"/>
       <w:r>
         <w:rPr>
           <w:sz w:val="24"/>
@@ -639,7 +638,6 @@
         </w:rPr>
         <w:t>parknshop</w:t>
       </w:r>
-      <w:proofErr w:type="spellEnd"/>
       <w:r>
         <w:rPr>
           <w:sz w:val="24"/>
@@ -965,14 +963,7 @@
           <w:sz w:val="24"/>
           <w:szCs w:val="24"/>
         </w:rPr>
-        <w:t xml:space="preserve">Brought from </w:t>
-      </w:r>
-      <w:r>
-        <w:rPr>
-          <w:sz w:val="24"/>
-          <w:szCs w:val="24"/>
-        </w:rPr>
-        <w:t>Mart 360</w:t>
+        <w:t>Brought from Mart 360</w:t>
       </w:r>
     </w:p>
     <w:p>
@@ -992,28 +983,7 @@
           <w:sz w:val="24"/>
           <w:szCs w:val="24"/>
         </w:rPr>
-        <w:t>Approximately $</w:t>
-      </w:r>
-      <w:r>
-        <w:rPr>
-          <w:sz w:val="24"/>
-          <w:szCs w:val="24"/>
-        </w:rPr>
-        <w:t>20</w:t>
-      </w:r>
-      <w:r>
-        <w:rPr>
-          <w:sz w:val="24"/>
-          <w:szCs w:val="24"/>
-        </w:rPr>
-        <w:t xml:space="preserve"> for 1</w:t>
-      </w:r>
-      <w:r>
-        <w:rPr>
-          <w:sz w:val="24"/>
-          <w:szCs w:val="24"/>
-        </w:rPr>
-        <w:t xml:space="preserve"> packet</w:t>
+        <w:t>Approximately $20 for 1 packet</w:t>
       </w:r>
     </w:p>
     <w:p>
@@ -1033,14 +1003,7 @@
           <w:sz w:val="24"/>
           <w:szCs w:val="24"/>
         </w:rPr>
-        <w:t>Price: $</w:t>
-      </w:r>
-      <w:r>
-        <w:rPr>
-          <w:sz w:val="24"/>
-          <w:szCs w:val="24"/>
-        </w:rPr>
-        <w:t>40</w:t>
+        <w:t>Price: $40</w:t>
       </w:r>
     </w:p>
     <w:p>
@@ -2507,7 +2470,19 @@
           <w:sz w:val="28"/>
           <w:szCs w:val="28"/>
         </w:rPr>
-        <w:t>Total 90 meals</w:t>
+        <w:t>Total 90 meal</w:t>
+      </w:r>
+      <w:r>
+        <w:rPr>
+          <w:b/>
+          <w:bCs/>
+          <w:i/>
+          <w:iCs/>
+          <w:color w:val="4472C4" w:themeColor="accent1"/>
+          <w:sz w:val="28"/>
+          <w:szCs w:val="28"/>
+        </w:rPr>
+        <w:t>s</w:t>
       </w:r>
       <w:r>
         <w:rPr>

</xml_diff>

<commit_message>
Income and Expenses Updated
</commit_message>
<xml_diff>
--- a/500 Hong Kong Dollar Ingredients.docx
+++ b/500 Hong Kong Dollar Ingredients.docx
@@ -220,28 +220,35 @@
           <w:sz w:val="24"/>
           <w:szCs w:val="24"/>
         </w:rPr>
-        <w:t>Potatoes (</w:t>
-      </w:r>
-      <w:r>
-        <w:rPr>
-          <w:sz w:val="24"/>
-          <w:szCs w:val="24"/>
-        </w:rPr>
-        <w:t>51</w:t>
-      </w:r>
-      <w:r>
-        <w:rPr>
-          <w:sz w:val="24"/>
-          <w:szCs w:val="24"/>
-        </w:rPr>
-        <w:t xml:space="preserve"> potatoes)</w:t>
-      </w:r>
-      <w:r>
-        <w:rPr>
-          <w:sz w:val="24"/>
-          <w:szCs w:val="24"/>
-        </w:rPr>
-        <w:t xml:space="preserve"> – Enough for 30 meals</w:t>
+        <w:t>Instant Noodles (</w:t>
+      </w:r>
+      <w:r>
+        <w:rPr>
+          <w:sz w:val="24"/>
+          <w:szCs w:val="24"/>
+        </w:rPr>
+        <w:t>2</w:t>
+      </w:r>
+      <w:r>
+        <w:rPr>
+          <w:sz w:val="24"/>
+          <w:szCs w:val="24"/>
+        </w:rPr>
+        <w:t xml:space="preserve">0 packets) - Enough for </w:t>
+      </w:r>
+      <w:r>
+        <w:rPr>
+          <w:sz w:val="24"/>
+          <w:szCs w:val="24"/>
+        </w:rPr>
+        <w:t>20</w:t>
+      </w:r>
+      <w:r>
+        <w:rPr>
+          <w:sz w:val="24"/>
+          <w:szCs w:val="24"/>
+        </w:rPr>
+        <w:t xml:space="preserve"> meals</w:t>
       </w:r>
     </w:p>
     <w:p>
@@ -261,7 +268,7 @@
           <w:sz w:val="24"/>
           <w:szCs w:val="24"/>
         </w:rPr>
-        <w:t>Brought from market</w:t>
+        <w:t>Brought from U-store</w:t>
       </w:r>
     </w:p>
     <w:p>
@@ -288,35 +295,21 @@
           <w:sz w:val="24"/>
           <w:szCs w:val="24"/>
         </w:rPr>
-        <w:t>36</w:t>
-      </w:r>
-      <w:r>
-        <w:rPr>
-          <w:sz w:val="24"/>
-          <w:szCs w:val="24"/>
-        </w:rPr>
-        <w:t xml:space="preserve"> for 1</w:t>
-      </w:r>
-      <w:r>
-        <w:rPr>
-          <w:sz w:val="24"/>
-          <w:szCs w:val="24"/>
-        </w:rPr>
-        <w:t>7</w:t>
-      </w:r>
-      <w:r>
-        <w:rPr>
-          <w:sz w:val="24"/>
-          <w:szCs w:val="24"/>
-        </w:rPr>
-        <w:t xml:space="preserve"> p</w:t>
-      </w:r>
-      <w:r>
-        <w:rPr>
-          <w:sz w:val="24"/>
-          <w:szCs w:val="24"/>
-        </w:rPr>
-        <w:t>otatoes</w:t>
+        <w:t>3.3</w:t>
+      </w:r>
+      <w:r>
+        <w:rPr>
+          <w:sz w:val="24"/>
+          <w:szCs w:val="24"/>
+        </w:rPr>
+        <w:t xml:space="preserve"> per </w:t>
+      </w:r>
+      <w:r>
+        <w:rPr>
+          <w:sz w:val="24"/>
+          <w:szCs w:val="24"/>
+        </w:rPr>
+        <w:t>packet</w:t>
       </w:r>
     </w:p>
     <w:p>
@@ -343,12 +336,13 @@
           <w:sz w:val="24"/>
           <w:szCs w:val="24"/>
         </w:rPr>
-        <w:t>108</w:t>
-      </w:r>
-    </w:p>
-    <w:p>
-      <w:pPr>
-        <w:pStyle w:val="ListParagraph"/>
+        <w:t>66</w:t>
+      </w:r>
+    </w:p>
+    <w:p>
+      <w:pPr>
+        <w:pStyle w:val="ListParagraph"/>
+        <w:ind w:left="1440"/>
         <w:rPr>
           <w:sz w:val="24"/>
           <w:szCs w:val="24"/>
@@ -372,21 +366,42 @@
           <w:sz w:val="24"/>
           <w:szCs w:val="24"/>
         </w:rPr>
-        <w:t xml:space="preserve"> Rice</w:t>
-      </w:r>
-      <w:r>
-        <w:rPr>
-          <w:sz w:val="24"/>
-          <w:szCs w:val="24"/>
-        </w:rPr>
-        <w:t xml:space="preserve"> 5kg</w:t>
-      </w:r>
-      <w:r>
-        <w:rPr>
-          <w:sz w:val="24"/>
-          <w:szCs w:val="24"/>
-        </w:rPr>
-        <w:t xml:space="preserve"> – Enough for 30 meals</w:t>
+        <w:t>Potatoes (</w:t>
+      </w:r>
+      <w:r>
+        <w:rPr>
+          <w:sz w:val="24"/>
+          <w:szCs w:val="24"/>
+        </w:rPr>
+        <w:t>17</w:t>
+      </w:r>
+      <w:r>
+        <w:rPr>
+          <w:sz w:val="24"/>
+          <w:szCs w:val="24"/>
+        </w:rPr>
+        <w:t xml:space="preserve"> potatoes)</w:t>
+      </w:r>
+      <w:r>
+        <w:rPr>
+          <w:sz w:val="24"/>
+          <w:szCs w:val="24"/>
+        </w:rPr>
+        <w:t xml:space="preserve"> – Enough for </w:t>
+      </w:r>
+      <w:r>
+        <w:rPr>
+          <w:sz w:val="24"/>
+          <w:szCs w:val="24"/>
+        </w:rPr>
+        <w:t>1</w:t>
+      </w:r>
+      <w:r>
+        <w:rPr>
+          <w:sz w:val="24"/>
+          <w:szCs w:val="24"/>
+        </w:rPr>
+        <w:t>0 meals</w:t>
       </w:r>
     </w:p>
     <w:p>
@@ -406,14 +421,7 @@
           <w:sz w:val="24"/>
           <w:szCs w:val="24"/>
         </w:rPr>
-        <w:t xml:space="preserve">Brought from </w:t>
-      </w:r>
-      <w:r>
-        <w:rPr>
-          <w:sz w:val="24"/>
-          <w:szCs w:val="24"/>
-        </w:rPr>
-        <w:t>360 Mart</w:t>
+        <w:t>Brought from market</w:t>
       </w:r>
     </w:p>
     <w:p>
@@ -433,21 +441,42 @@
           <w:sz w:val="24"/>
           <w:szCs w:val="24"/>
         </w:rPr>
-        <w:t>Approximately ~ $</w:t>
-      </w:r>
-      <w:r>
-        <w:rPr>
-          <w:sz w:val="24"/>
-          <w:szCs w:val="24"/>
-        </w:rPr>
-        <w:t>55</w:t>
-      </w:r>
-      <w:r>
-        <w:rPr>
-          <w:sz w:val="24"/>
-          <w:szCs w:val="24"/>
-        </w:rPr>
-        <w:t xml:space="preserve"> per packet </w:t>
+        <w:t>Approximately $</w:t>
+      </w:r>
+      <w:r>
+        <w:rPr>
+          <w:sz w:val="24"/>
+          <w:szCs w:val="24"/>
+        </w:rPr>
+        <w:t>36</w:t>
+      </w:r>
+      <w:r>
+        <w:rPr>
+          <w:sz w:val="24"/>
+          <w:szCs w:val="24"/>
+        </w:rPr>
+        <w:t xml:space="preserve"> for 1</w:t>
+      </w:r>
+      <w:r>
+        <w:rPr>
+          <w:sz w:val="24"/>
+          <w:szCs w:val="24"/>
+        </w:rPr>
+        <w:t>7</w:t>
+      </w:r>
+      <w:r>
+        <w:rPr>
+          <w:sz w:val="24"/>
+          <w:szCs w:val="24"/>
+        </w:rPr>
+        <w:t xml:space="preserve"> p</w:t>
+      </w:r>
+      <w:r>
+        <w:rPr>
+          <w:sz w:val="24"/>
+          <w:szCs w:val="24"/>
+        </w:rPr>
+        <w:t>otatoes</w:t>
       </w:r>
     </w:p>
     <w:p>
@@ -474,13 +503,12 @@
           <w:sz w:val="24"/>
           <w:szCs w:val="24"/>
         </w:rPr>
-        <w:t>55</w:t>
-      </w:r>
-    </w:p>
-    <w:p>
-      <w:pPr>
-        <w:pStyle w:val="ListParagraph"/>
-        <w:ind w:left="1440"/>
+        <w:t>36</w:t>
+      </w:r>
+    </w:p>
+    <w:p>
+      <w:pPr>
+        <w:pStyle w:val="ListParagraph"/>
         <w:rPr>
           <w:sz w:val="24"/>
           <w:szCs w:val="24"/>
@@ -504,112 +532,21 @@
           <w:sz w:val="24"/>
           <w:szCs w:val="24"/>
         </w:rPr>
-        <w:t xml:space="preserve">Campbell’s </w:t>
-      </w:r>
-      <w:r>
-        <w:rPr>
-          <w:sz w:val="24"/>
-          <w:szCs w:val="24"/>
-        </w:rPr>
-        <w:t xml:space="preserve">Chunky New England </w:t>
-      </w:r>
-      <w:r>
-        <w:rPr>
-          <w:sz w:val="24"/>
-          <w:szCs w:val="24"/>
-        </w:rPr>
-        <w:t>Clam</w:t>
-      </w:r>
-      <w:r>
-        <w:rPr>
-          <w:sz w:val="24"/>
-          <w:szCs w:val="24"/>
-        </w:rPr>
-        <w:t xml:space="preserve"> Chowder</w:t>
-      </w:r>
-      <w:r>
-        <w:rPr>
-          <w:sz w:val="24"/>
-          <w:szCs w:val="24"/>
-        </w:rPr>
-        <w:t xml:space="preserve"> </w:t>
-      </w:r>
-      <w:r>
-        <w:rPr>
-          <w:sz w:val="24"/>
-          <w:szCs w:val="24"/>
-        </w:rPr>
-        <w:t>505</w:t>
-      </w:r>
-      <w:r>
-        <w:rPr>
-          <w:sz w:val="24"/>
-          <w:szCs w:val="24"/>
-        </w:rPr>
-        <w:t>GM</w:t>
-      </w:r>
-      <w:r>
-        <w:rPr>
-          <w:sz w:val="24"/>
-          <w:szCs w:val="24"/>
-        </w:rPr>
-        <w:t xml:space="preserve"> – </w:t>
-      </w:r>
-      <w:r>
-        <w:rPr>
-          <w:sz w:val="24"/>
-          <w:szCs w:val="24"/>
-        </w:rPr>
-        <w:t>7</w:t>
-      </w:r>
-      <w:r>
-        <w:rPr>
-          <w:sz w:val="24"/>
-          <w:szCs w:val="24"/>
-        </w:rPr>
-        <w:t xml:space="preserve"> cans</w:t>
-      </w:r>
-      <w:r>
-        <w:rPr>
-          <w:sz w:val="24"/>
-          <w:szCs w:val="24"/>
-        </w:rPr>
-        <w:t xml:space="preserve"> </w:t>
-      </w:r>
-      <w:r>
-        <w:rPr>
-          <w:sz w:val="24"/>
-          <w:szCs w:val="24"/>
-        </w:rPr>
-        <w:t>(E</w:t>
-      </w:r>
-      <w:r>
-        <w:rPr>
-          <w:sz w:val="24"/>
-          <w:szCs w:val="24"/>
-        </w:rPr>
-        <w:t xml:space="preserve">nough for </w:t>
-      </w:r>
-      <w:r>
-        <w:rPr>
-          <w:sz w:val="24"/>
-          <w:szCs w:val="24"/>
-        </w:rPr>
-        <w:t>30</w:t>
-      </w:r>
-      <w:r>
-        <w:rPr>
-          <w:sz w:val="24"/>
-          <w:szCs w:val="24"/>
-        </w:rPr>
-        <w:t xml:space="preserve"> meals</w:t>
-      </w:r>
-      <w:r>
-        <w:rPr>
-          <w:sz w:val="24"/>
-          <w:szCs w:val="24"/>
-        </w:rPr>
-        <w:t>)</w:t>
+        <w:t xml:space="preserve"> Rice</w:t>
+      </w:r>
+      <w:r>
+        <w:rPr>
+          <w:sz w:val="24"/>
+          <w:szCs w:val="24"/>
+        </w:rPr>
+        <w:t xml:space="preserve"> 5kg</w:t>
+      </w:r>
+      <w:r>
+        <w:rPr>
+          <w:sz w:val="24"/>
+          <w:szCs w:val="24"/>
+        </w:rPr>
+        <w:t xml:space="preserve"> – Enough for 30 meals</w:t>
       </w:r>
     </w:p>
     <w:p>
@@ -636,14 +573,7 @@
           <w:sz w:val="24"/>
           <w:szCs w:val="24"/>
         </w:rPr>
-        <w:t>parknshop</w:t>
-      </w:r>
-      <w:r>
-        <w:rPr>
-          <w:sz w:val="24"/>
-          <w:szCs w:val="24"/>
-        </w:rPr>
-        <w:t xml:space="preserve"> supermarket</w:t>
+        <w:t>360 Mart</w:t>
       </w:r>
     </w:p>
     <w:p>
@@ -663,49 +593,21 @@
           <w:sz w:val="24"/>
           <w:szCs w:val="24"/>
         </w:rPr>
-        <w:t>Approximately $</w:t>
-      </w:r>
-      <w:r>
-        <w:rPr>
-          <w:sz w:val="24"/>
-          <w:szCs w:val="24"/>
-        </w:rPr>
-        <w:t>2</w:t>
-      </w:r>
-      <w:r>
-        <w:rPr>
-          <w:sz w:val="24"/>
-          <w:szCs w:val="24"/>
-        </w:rPr>
-        <w:t>3.9</w:t>
-      </w:r>
-      <w:r>
-        <w:rPr>
-          <w:sz w:val="24"/>
-          <w:szCs w:val="24"/>
-        </w:rPr>
-        <w:t xml:space="preserve"> </w:t>
-      </w:r>
-      <w:r>
-        <w:rPr>
-          <w:sz w:val="24"/>
-          <w:szCs w:val="24"/>
-        </w:rPr>
-        <w:t>for</w:t>
-      </w:r>
-      <w:r>
-        <w:rPr>
-          <w:sz w:val="24"/>
-          <w:szCs w:val="24"/>
-        </w:rPr>
-        <w:t xml:space="preserve"> </w:t>
-      </w:r>
-      <w:r>
-        <w:rPr>
-          <w:sz w:val="24"/>
-          <w:szCs w:val="24"/>
-        </w:rPr>
-        <w:t>1 can</w:t>
+        <w:t>Approximately ~ $</w:t>
+      </w:r>
+      <w:r>
+        <w:rPr>
+          <w:sz w:val="24"/>
+          <w:szCs w:val="24"/>
+        </w:rPr>
+        <w:t>55</w:t>
+      </w:r>
+      <w:r>
+        <w:rPr>
+          <w:sz w:val="24"/>
+          <w:szCs w:val="24"/>
+        </w:rPr>
+        <w:t xml:space="preserve"> per packet </w:t>
       </w:r>
     </w:p>
     <w:p>
@@ -732,7 +634,7 @@
           <w:sz w:val="24"/>
           <w:szCs w:val="24"/>
         </w:rPr>
-        <w:t>167.3</w:t>
+        <w:t>55</w:t>
       </w:r>
     </w:p>
     <w:p>
@@ -762,21 +664,112 @@
           <w:sz w:val="24"/>
           <w:szCs w:val="24"/>
         </w:rPr>
-        <w:t xml:space="preserve">Vegetables </w:t>
-      </w:r>
-      <w:r>
-        <w:rPr>
-          <w:sz w:val="24"/>
-          <w:szCs w:val="24"/>
-        </w:rPr>
-        <w:t>1.5</w:t>
-      </w:r>
-      <w:r>
-        <w:rPr>
-          <w:sz w:val="24"/>
-          <w:szCs w:val="24"/>
-        </w:rPr>
-        <w:t>kg – Enough For 30 meals</w:t>
+        <w:t xml:space="preserve">Campbell’s </w:t>
+      </w:r>
+      <w:r>
+        <w:rPr>
+          <w:sz w:val="24"/>
+          <w:szCs w:val="24"/>
+        </w:rPr>
+        <w:t xml:space="preserve">Chunky New England </w:t>
+      </w:r>
+      <w:r>
+        <w:rPr>
+          <w:sz w:val="24"/>
+          <w:szCs w:val="24"/>
+        </w:rPr>
+        <w:t>Clam</w:t>
+      </w:r>
+      <w:r>
+        <w:rPr>
+          <w:sz w:val="24"/>
+          <w:szCs w:val="24"/>
+        </w:rPr>
+        <w:t xml:space="preserve"> Chowder</w:t>
+      </w:r>
+      <w:r>
+        <w:rPr>
+          <w:sz w:val="24"/>
+          <w:szCs w:val="24"/>
+        </w:rPr>
+        <w:t xml:space="preserve"> </w:t>
+      </w:r>
+      <w:r>
+        <w:rPr>
+          <w:sz w:val="24"/>
+          <w:szCs w:val="24"/>
+        </w:rPr>
+        <w:t>505</w:t>
+      </w:r>
+      <w:r>
+        <w:rPr>
+          <w:sz w:val="24"/>
+          <w:szCs w:val="24"/>
+        </w:rPr>
+        <w:t>GM</w:t>
+      </w:r>
+      <w:r>
+        <w:rPr>
+          <w:sz w:val="24"/>
+          <w:szCs w:val="24"/>
+        </w:rPr>
+        <w:t xml:space="preserve"> – </w:t>
+      </w:r>
+      <w:r>
+        <w:rPr>
+          <w:sz w:val="24"/>
+          <w:szCs w:val="24"/>
+        </w:rPr>
+        <w:t>7</w:t>
+      </w:r>
+      <w:r>
+        <w:rPr>
+          <w:sz w:val="24"/>
+          <w:szCs w:val="24"/>
+        </w:rPr>
+        <w:t xml:space="preserve"> cans</w:t>
+      </w:r>
+      <w:r>
+        <w:rPr>
+          <w:sz w:val="24"/>
+          <w:szCs w:val="24"/>
+        </w:rPr>
+        <w:t xml:space="preserve"> </w:t>
+      </w:r>
+      <w:r>
+        <w:rPr>
+          <w:sz w:val="24"/>
+          <w:szCs w:val="24"/>
+        </w:rPr>
+        <w:t>(E</w:t>
+      </w:r>
+      <w:r>
+        <w:rPr>
+          <w:sz w:val="24"/>
+          <w:szCs w:val="24"/>
+        </w:rPr>
+        <w:t xml:space="preserve">nough for </w:t>
+      </w:r>
+      <w:r>
+        <w:rPr>
+          <w:sz w:val="24"/>
+          <w:szCs w:val="24"/>
+        </w:rPr>
+        <w:t>30</w:t>
+      </w:r>
+      <w:r>
+        <w:rPr>
+          <w:sz w:val="24"/>
+          <w:szCs w:val="24"/>
+        </w:rPr>
+        <w:t xml:space="preserve"> meals</w:t>
+      </w:r>
+      <w:r>
+        <w:rPr>
+          <w:sz w:val="24"/>
+          <w:szCs w:val="24"/>
+        </w:rPr>
+        <w:t>)</w:t>
       </w:r>
     </w:p>
     <w:p>
@@ -796,7 +789,23 @@
           <w:sz w:val="24"/>
           <w:szCs w:val="24"/>
         </w:rPr>
-        <w:t xml:space="preserve">Brought from Market ~ $12 per kg </w:t>
+        <w:t xml:space="preserve">Brought from </w:t>
+      </w:r>
+      <w:proofErr w:type="spellStart"/>
+      <w:r>
+        <w:rPr>
+          <w:sz w:val="24"/>
+          <w:szCs w:val="24"/>
+        </w:rPr>
+        <w:t>parknshop</w:t>
+      </w:r>
+      <w:proofErr w:type="spellEnd"/>
+      <w:r>
+        <w:rPr>
+          <w:sz w:val="24"/>
+          <w:szCs w:val="24"/>
+        </w:rPr>
+        <w:t xml:space="preserve"> supermarket</w:t>
       </w:r>
     </w:p>
     <w:p>
@@ -816,6 +825,68 @@
           <w:sz w:val="24"/>
           <w:szCs w:val="24"/>
         </w:rPr>
+        <w:t>Approximately $</w:t>
+      </w:r>
+      <w:r>
+        <w:rPr>
+          <w:sz w:val="24"/>
+          <w:szCs w:val="24"/>
+        </w:rPr>
+        <w:t>2</w:t>
+      </w:r>
+      <w:r>
+        <w:rPr>
+          <w:sz w:val="24"/>
+          <w:szCs w:val="24"/>
+        </w:rPr>
+        <w:t>3.9</w:t>
+      </w:r>
+      <w:r>
+        <w:rPr>
+          <w:sz w:val="24"/>
+          <w:szCs w:val="24"/>
+        </w:rPr>
+        <w:t xml:space="preserve"> </w:t>
+      </w:r>
+      <w:r>
+        <w:rPr>
+          <w:sz w:val="24"/>
+          <w:szCs w:val="24"/>
+        </w:rPr>
+        <w:t>for</w:t>
+      </w:r>
+      <w:r>
+        <w:rPr>
+          <w:sz w:val="24"/>
+          <w:szCs w:val="24"/>
+        </w:rPr>
+        <w:t xml:space="preserve"> </w:t>
+      </w:r>
+      <w:r>
+        <w:rPr>
+          <w:sz w:val="24"/>
+          <w:szCs w:val="24"/>
+        </w:rPr>
+        <w:t>1 can</w:t>
+      </w:r>
+    </w:p>
+    <w:p>
+      <w:pPr>
+        <w:pStyle w:val="ListParagraph"/>
+        <w:numPr>
+          <w:ilvl w:val="1"/>
+          <w:numId w:val="1"/>
+        </w:numPr>
+        <w:rPr>
+          <w:sz w:val="24"/>
+          <w:szCs w:val="24"/>
+        </w:rPr>
+      </w:pPr>
+      <w:r>
+        <w:rPr>
+          <w:sz w:val="24"/>
+          <w:szCs w:val="24"/>
+        </w:rPr>
         <w:t>Price: $</w:t>
       </w:r>
       <w:r>
@@ -823,7 +894,7 @@
           <w:sz w:val="24"/>
           <w:szCs w:val="24"/>
         </w:rPr>
-        <w:t>18</w:t>
+        <w:t>167.3</w:t>
       </w:r>
     </w:p>
     <w:p>
@@ -853,7 +924,21 @@
           <w:sz w:val="24"/>
           <w:szCs w:val="24"/>
         </w:rPr>
-        <w:t>Red Onion 3 pieces (large)</w:t>
+        <w:t xml:space="preserve">Vegetables </w:t>
+      </w:r>
+      <w:r>
+        <w:rPr>
+          <w:sz w:val="24"/>
+          <w:szCs w:val="24"/>
+        </w:rPr>
+        <w:t>1.5</w:t>
+      </w:r>
+      <w:r>
+        <w:rPr>
+          <w:sz w:val="24"/>
+          <w:szCs w:val="24"/>
+        </w:rPr>
+        <w:t>kg – Enough For 30 meals</w:t>
       </w:r>
     </w:p>
     <w:p>
@@ -873,7 +958,7 @@
           <w:sz w:val="24"/>
           <w:szCs w:val="24"/>
         </w:rPr>
-        <w:t>Brought from market</w:t>
+        <w:t xml:space="preserve">Brought from Market ~ $12 per kg </w:t>
       </w:r>
     </w:p>
     <w:p>
@@ -893,7 +978,44 @@
           <w:sz w:val="24"/>
           <w:szCs w:val="24"/>
         </w:rPr>
-        <w:t>Approximately $3.6 for 1</w:t>
+        <w:t>Price: $</w:t>
+      </w:r>
+      <w:r>
+        <w:rPr>
+          <w:sz w:val="24"/>
+          <w:szCs w:val="24"/>
+        </w:rPr>
+        <w:t>18</w:t>
+      </w:r>
+    </w:p>
+    <w:p>
+      <w:pPr>
+        <w:pStyle w:val="ListParagraph"/>
+        <w:ind w:left="1440"/>
+        <w:rPr>
+          <w:sz w:val="24"/>
+          <w:szCs w:val="24"/>
+        </w:rPr>
+      </w:pPr>
+    </w:p>
+    <w:p>
+      <w:pPr>
+        <w:pStyle w:val="ListParagraph"/>
+        <w:numPr>
+          <w:ilvl w:val="0"/>
+          <w:numId w:val="1"/>
+        </w:numPr>
+        <w:rPr>
+          <w:sz w:val="24"/>
+          <w:szCs w:val="24"/>
+        </w:rPr>
+      </w:pPr>
+      <w:r>
+        <w:rPr>
+          <w:sz w:val="24"/>
+          <w:szCs w:val="24"/>
+        </w:rPr>
+        <w:t>Red Onion 3 pieces (large)</w:t>
       </w:r>
     </w:p>
     <w:p>
@@ -913,7 +1035,63 @@
           <w:sz w:val="24"/>
           <w:szCs w:val="24"/>
         </w:rPr>
+        <w:t>Brought from market</w:t>
+      </w:r>
+    </w:p>
+    <w:p>
+      <w:pPr>
+        <w:pStyle w:val="ListParagraph"/>
+        <w:numPr>
+          <w:ilvl w:val="1"/>
+          <w:numId w:val="1"/>
+        </w:numPr>
+        <w:rPr>
+          <w:sz w:val="24"/>
+          <w:szCs w:val="24"/>
+        </w:rPr>
+      </w:pPr>
+      <w:r>
+        <w:rPr>
+          <w:sz w:val="24"/>
+          <w:szCs w:val="24"/>
+        </w:rPr>
+        <w:t>Approximately $3.6 for 1</w:t>
+      </w:r>
+    </w:p>
+    <w:p>
+      <w:pPr>
+        <w:pStyle w:val="ListParagraph"/>
+        <w:numPr>
+          <w:ilvl w:val="1"/>
+          <w:numId w:val="1"/>
+        </w:numPr>
+        <w:rPr>
+          <w:sz w:val="24"/>
+          <w:szCs w:val="24"/>
+        </w:rPr>
+      </w:pPr>
+      <w:r>
+        <w:rPr>
+          <w:sz w:val="24"/>
+          <w:szCs w:val="24"/>
+        </w:rPr>
         <w:t>Price: $11</w:t>
+      </w:r>
+    </w:p>
+    <w:p>
+      <w:pPr>
+        <w:spacing w:after="0" w:line="240" w:lineRule="auto"/>
+        <w:rPr>
+          <w:sz w:val="24"/>
+          <w:szCs w:val="24"/>
+        </w:rPr>
+      </w:pPr>
+      <w:r>
+        <w:rPr>
+          <w:sz w:val="24"/>
+          <w:szCs w:val="24"/>
+        </w:rPr>
+        <w:br w:type="page"/>
       </w:r>
     </w:p>
     <w:p>
@@ -1062,7 +1240,7 @@
           <w:sz w:val="24"/>
           <w:szCs w:val="24"/>
         </w:rPr>
-        <w:t>8.3</w:t>
+        <w:t>2</w:t>
       </w:r>
       <w:r>
         <w:rPr>
@@ -1072,6 +1250,16 @@
           <w:sz w:val="24"/>
           <w:szCs w:val="24"/>
         </w:rPr>
+        <w:t>.3</w:t>
+      </w:r>
+      <w:r>
+        <w:rPr>
+          <w:b/>
+          <w:bCs/>
+          <w:color w:val="4472C4" w:themeColor="accent1"/>
+          <w:sz w:val="24"/>
+          <w:szCs w:val="24"/>
+        </w:rPr>
         <w:t xml:space="preserve"> (All in terms of Hong Kong Dollars)</w:t>
       </w:r>
     </w:p>
@@ -1095,34 +1283,41 @@
           <w:i/>
           <w:iCs/>
         </w:rPr>
-        <w:t>20</w:t>
+        <w:t>2</w:t>
       </w:r>
       <w:r>
         <w:rPr>
           <w:i/>
           <w:iCs/>
         </w:rPr>
-        <w:t>th</w:t>
+        <w:t>2</w:t>
       </w:r>
       <w:r>
         <w:rPr>
           <w:i/>
           <w:iCs/>
         </w:rPr>
-        <w:t xml:space="preserve"> </w:t>
+        <w:t>th</w:t>
       </w:r>
       <w:r>
         <w:rPr>
           <w:i/>
           <w:iCs/>
         </w:rPr>
-        <w:t>December</w:t>
+        <w:t xml:space="preserve"> </w:t>
       </w:r>
       <w:r>
         <w:rPr>
           <w:i/>
           <w:iCs/>
         </w:rPr>
+        <w:t>December</w:t>
+      </w:r>
+      <w:r>
+        <w:rPr>
+          <w:i/>
+          <w:iCs/>
+        </w:rPr>
         <w:t xml:space="preserve"> 2024 price subject to change</w:t>
       </w:r>
     </w:p>
@@ -1140,7 +1335,6 @@
           <w:b/>
           <w:bCs/>
         </w:rPr>
-        <w:lastRenderedPageBreak/>
         <w:t>Meals And Menus (Total 90 Meals)</w:t>
       </w:r>
     </w:p>
@@ -1686,6 +1880,7 @@
           <w:sz w:val="28"/>
           <w:szCs w:val="28"/>
         </w:rPr>
+        <w:lastRenderedPageBreak/>
         <w:t>Served.</w:t>
       </w:r>
     </w:p>
@@ -1917,7 +2112,6 @@
           <w:sz w:val="28"/>
           <w:szCs w:val="28"/>
         </w:rPr>
-        <w:lastRenderedPageBreak/>
         <w:t xml:space="preserve">Add </w:t>
       </w:r>
       <w:r>

</xml_diff>